<commit_message>
Creato TC_Specification per TC_RFA3-Ordinazione
E' stato creato il TC_Specification per TC_RFA3-Ordinazione
Apportate modifiche ai seguenti TC legati ad errori sintattici e incongruenze con i nomi dei TEST_CASE_ID:
TC_RFU1.2-RegistrazioneAzienda
TC_RFU1.3-RegistrazioneFattorino
Apportate modifiche al Dizionario per l'attributo DD_FAT:
Cancellato Orario inizio consegna/Orario fine consegna

Co-Authored-By: Vincenzo De Martino <kenz097@users.noreply.github.com>
</commit_message>
<xml_diff>
--- a/Documents/Eat&Reorder - CategoryPartition documents/TC_GestioneUtente/TC_RFU1.2-RegistrazioneAzienda.docx
+++ b/Documents/Eat&Reorder - CategoryPartition documents/TC_GestioneUtente/TC_RFU1.2-RegistrazioneAzienda.docx
@@ -4276,7 +4276,6 @@
                 <w:rFonts w:ascii="Century Gothic" w:hAnsi="Century Gothic"/>
               </w:rPr>
             </w:pPr>
-            <w:bookmarkStart w:id="1" w:name="_GoBack" w:colFirst="0" w:colLast="0"/>
             <w:r>
               <w:rPr>
                 <w:rFonts w:ascii="Century Gothic" w:hAnsi="Century Gothic"/>
@@ -4482,7 +4481,6 @@
           </w:p>
         </w:tc>
       </w:tr>
-      <w:bookmarkEnd w:id="1"/>
     </w:tbl>
     <w:p>
       <w:pPr>
@@ -7871,7 +7869,27 @@
                 <w:sz w:val="24"/>
                 <w:szCs w:val="24"/>
               </w:rPr>
-              <w:t>TC_RFU1.1-Registrazione</w:t>
+              <w:t>TC_RFU1.</w:t>
+            </w:r>
+            <w:r>
+              <w:rPr>
+                <w:rFonts w:ascii="Century Gothic" w:hAnsi="Century Gothic"/>
+                <w:b/>
+                <w:bCs/>
+                <w:sz w:val="24"/>
+                <w:szCs w:val="24"/>
+              </w:rPr>
+              <w:t>2</w:t>
+            </w:r>
+            <w:r>
+              <w:rPr>
+                <w:rFonts w:ascii="Century Gothic" w:hAnsi="Century Gothic"/>
+                <w:b/>
+                <w:bCs/>
+                <w:sz w:val="24"/>
+                <w:szCs w:val="24"/>
+              </w:rPr>
+              <w:t>-Registrazione</w:t>
             </w:r>
             <w:r>
               <w:rPr>
@@ -9082,7 +9100,27 @@
                 <w:sz w:val="24"/>
                 <w:szCs w:val="24"/>
               </w:rPr>
-              <w:t>TC_RFU1.1-Registrazione</w:t>
+              <w:t>TC_RFU1.</w:t>
+            </w:r>
+            <w:r>
+              <w:rPr>
+                <w:rFonts w:ascii="Century Gothic" w:hAnsi="Century Gothic"/>
+                <w:b/>
+                <w:bCs/>
+                <w:sz w:val="24"/>
+                <w:szCs w:val="24"/>
+              </w:rPr>
+              <w:t>2</w:t>
+            </w:r>
+            <w:r>
+              <w:rPr>
+                <w:rFonts w:ascii="Century Gothic" w:hAnsi="Century Gothic"/>
+                <w:b/>
+                <w:bCs/>
+                <w:sz w:val="24"/>
+                <w:szCs w:val="24"/>
+              </w:rPr>
+              <w:t>-Registrazione</w:t>
             </w:r>
             <w:r>
               <w:rPr>
@@ -10302,7 +10340,27 @@
                 <w:sz w:val="24"/>
                 <w:szCs w:val="24"/>
               </w:rPr>
-              <w:t>TC_RFU1.1-Registrazione</w:t>
+              <w:t>TC_RFU1.</w:t>
+            </w:r>
+            <w:r>
+              <w:rPr>
+                <w:rFonts w:ascii="Century Gothic" w:hAnsi="Century Gothic"/>
+                <w:b/>
+                <w:bCs/>
+                <w:sz w:val="24"/>
+                <w:szCs w:val="24"/>
+              </w:rPr>
+              <w:t>2</w:t>
+            </w:r>
+            <w:r>
+              <w:rPr>
+                <w:rFonts w:ascii="Century Gothic" w:hAnsi="Century Gothic"/>
+                <w:b/>
+                <w:bCs/>
+                <w:sz w:val="24"/>
+                <w:szCs w:val="24"/>
+              </w:rPr>
+              <w:t>-Registrazione</w:t>
             </w:r>
             <w:r>
               <w:rPr>
@@ -11502,7 +11560,27 @@
                 <w:sz w:val="24"/>
                 <w:szCs w:val="24"/>
               </w:rPr>
-              <w:t>TC_RFU1.1-Registrazione</w:t>
+              <w:t>TC_RFU1.</w:t>
+            </w:r>
+            <w:r>
+              <w:rPr>
+                <w:rFonts w:ascii="Century Gothic" w:hAnsi="Century Gothic"/>
+                <w:b/>
+                <w:bCs/>
+                <w:sz w:val="24"/>
+                <w:szCs w:val="24"/>
+              </w:rPr>
+              <w:t>2</w:t>
+            </w:r>
+            <w:r>
+              <w:rPr>
+                <w:rFonts w:ascii="Century Gothic" w:hAnsi="Century Gothic"/>
+                <w:b/>
+                <w:bCs/>
+                <w:sz w:val="24"/>
+                <w:szCs w:val="24"/>
+              </w:rPr>
+              <w:t>-Registrazione</w:t>
             </w:r>
             <w:r>
               <w:rPr>
@@ -12636,7 +12714,27 @@
                 <w:sz w:val="24"/>
                 <w:szCs w:val="24"/>
               </w:rPr>
-              <w:t>TC_RFU1.1-Registrazione</w:t>
+              <w:t>TC_RFU1.</w:t>
+            </w:r>
+            <w:r>
+              <w:rPr>
+                <w:rFonts w:ascii="Century Gothic" w:hAnsi="Century Gothic"/>
+                <w:b/>
+                <w:bCs/>
+                <w:sz w:val="24"/>
+                <w:szCs w:val="24"/>
+              </w:rPr>
+              <w:t>2</w:t>
+            </w:r>
+            <w:r>
+              <w:rPr>
+                <w:rFonts w:ascii="Century Gothic" w:hAnsi="Century Gothic"/>
+                <w:b/>
+                <w:bCs/>
+                <w:sz w:val="24"/>
+                <w:szCs w:val="24"/>
+              </w:rPr>
+              <w:t>-Registrazione</w:t>
             </w:r>
             <w:r>
               <w:rPr>
@@ -13786,7 +13884,27 @@
                 <w:sz w:val="24"/>
                 <w:szCs w:val="24"/>
               </w:rPr>
-              <w:t>TC_RFU1.1-Registrazione</w:t>
+              <w:t>TC_RFU1.</w:t>
+            </w:r>
+            <w:r>
+              <w:rPr>
+                <w:rFonts w:ascii="Century Gothic" w:hAnsi="Century Gothic"/>
+                <w:b/>
+                <w:bCs/>
+                <w:sz w:val="24"/>
+                <w:szCs w:val="24"/>
+              </w:rPr>
+              <w:t>2</w:t>
+            </w:r>
+            <w:r>
+              <w:rPr>
+                <w:rFonts w:ascii="Century Gothic" w:hAnsi="Century Gothic"/>
+                <w:b/>
+                <w:bCs/>
+                <w:sz w:val="24"/>
+                <w:szCs w:val="24"/>
+              </w:rPr>
+              <w:t>-Registrazione</w:t>
             </w:r>
             <w:r>
               <w:rPr>
@@ -14920,7 +15038,27 @@
                 <w:sz w:val="24"/>
                 <w:szCs w:val="24"/>
               </w:rPr>
-              <w:t>TC_RFU1.1-Registrazione</w:t>
+              <w:t>TC_RFU1.</w:t>
+            </w:r>
+            <w:r>
+              <w:rPr>
+                <w:rFonts w:ascii="Century Gothic" w:hAnsi="Century Gothic"/>
+                <w:b/>
+                <w:bCs/>
+                <w:sz w:val="24"/>
+                <w:szCs w:val="24"/>
+              </w:rPr>
+              <w:t>2</w:t>
+            </w:r>
+            <w:r>
+              <w:rPr>
+                <w:rFonts w:ascii="Century Gothic" w:hAnsi="Century Gothic"/>
+                <w:b/>
+                <w:bCs/>
+                <w:sz w:val="24"/>
+                <w:szCs w:val="24"/>
+              </w:rPr>
+              <w:t>-Registrazione</w:t>
             </w:r>
             <w:r>
               <w:rPr>
@@ -16054,7 +16192,27 @@
                 <w:sz w:val="24"/>
                 <w:szCs w:val="24"/>
               </w:rPr>
-              <w:t>TC_RFU1.1-Registrazione</w:t>
+              <w:t>TC_RFU1.</w:t>
+            </w:r>
+            <w:r>
+              <w:rPr>
+                <w:rFonts w:ascii="Century Gothic" w:hAnsi="Century Gothic"/>
+                <w:b/>
+                <w:bCs/>
+                <w:sz w:val="24"/>
+                <w:szCs w:val="24"/>
+              </w:rPr>
+              <w:t>2</w:t>
+            </w:r>
+            <w:r>
+              <w:rPr>
+                <w:rFonts w:ascii="Century Gothic" w:hAnsi="Century Gothic"/>
+                <w:b/>
+                <w:bCs/>
+                <w:sz w:val="24"/>
+                <w:szCs w:val="24"/>
+              </w:rPr>
+              <w:t>-Registrazione</w:t>
             </w:r>
             <w:r>
               <w:rPr>
@@ -17209,7 +17367,27 @@
                 <w:sz w:val="24"/>
                 <w:szCs w:val="24"/>
               </w:rPr>
-              <w:t>TC_RFU1.1-Registrazione</w:t>
+              <w:t>TC_RFU1.</w:t>
+            </w:r>
+            <w:r>
+              <w:rPr>
+                <w:rFonts w:ascii="Century Gothic" w:hAnsi="Century Gothic"/>
+                <w:b/>
+                <w:bCs/>
+                <w:sz w:val="24"/>
+                <w:szCs w:val="24"/>
+              </w:rPr>
+              <w:t>2</w:t>
+            </w:r>
+            <w:r>
+              <w:rPr>
+                <w:rFonts w:ascii="Century Gothic" w:hAnsi="Century Gothic"/>
+                <w:b/>
+                <w:bCs/>
+                <w:sz w:val="24"/>
+                <w:szCs w:val="24"/>
+              </w:rPr>
+              <w:t>-Registrazione</w:t>
             </w:r>
             <w:r>
               <w:rPr>
@@ -18421,7 +18599,27 @@
                 <w:sz w:val="24"/>
                 <w:szCs w:val="24"/>
               </w:rPr>
-              <w:t>TC_RFU1.1-Registrazione</w:t>
+              <w:t>TC_RFU1.</w:t>
+            </w:r>
+            <w:r>
+              <w:rPr>
+                <w:rFonts w:ascii="Century Gothic" w:hAnsi="Century Gothic"/>
+                <w:b/>
+                <w:bCs/>
+                <w:sz w:val="24"/>
+                <w:szCs w:val="24"/>
+              </w:rPr>
+              <w:t>2</w:t>
+            </w:r>
+            <w:r>
+              <w:rPr>
+                <w:rFonts w:ascii="Century Gothic" w:hAnsi="Century Gothic"/>
+                <w:b/>
+                <w:bCs/>
+                <w:sz w:val="24"/>
+                <w:szCs w:val="24"/>
+              </w:rPr>
+              <w:t>-Registrazione</w:t>
             </w:r>
             <w:r>
               <w:rPr>
@@ -19633,7 +19831,27 @@
                 <w:sz w:val="24"/>
                 <w:szCs w:val="24"/>
               </w:rPr>
-              <w:t>TC_RFU1.1-Registrazione</w:t>
+              <w:t>TC_RFU1.</w:t>
+            </w:r>
+            <w:r>
+              <w:rPr>
+                <w:rFonts w:ascii="Century Gothic" w:hAnsi="Century Gothic"/>
+                <w:b/>
+                <w:bCs/>
+                <w:sz w:val="24"/>
+                <w:szCs w:val="24"/>
+              </w:rPr>
+              <w:t>2</w:t>
+            </w:r>
+            <w:r>
+              <w:rPr>
+                <w:rFonts w:ascii="Century Gothic" w:hAnsi="Century Gothic"/>
+                <w:b/>
+                <w:bCs/>
+                <w:sz w:val="24"/>
+                <w:szCs w:val="24"/>
+              </w:rPr>
+              <w:t>-Registrazione</w:t>
             </w:r>
             <w:r>
               <w:rPr>
@@ -20845,7 +21063,27 @@
                 <w:sz w:val="24"/>
                 <w:szCs w:val="24"/>
               </w:rPr>
-              <w:t>TC_RFU1.1-Registrazione</w:t>
+              <w:t>TC_RFU1.</w:t>
+            </w:r>
+            <w:r>
+              <w:rPr>
+                <w:rFonts w:ascii="Century Gothic" w:hAnsi="Century Gothic"/>
+                <w:b/>
+                <w:bCs/>
+                <w:sz w:val="24"/>
+                <w:szCs w:val="24"/>
+              </w:rPr>
+              <w:t>2</w:t>
+            </w:r>
+            <w:r>
+              <w:rPr>
+                <w:rFonts w:ascii="Century Gothic" w:hAnsi="Century Gothic"/>
+                <w:b/>
+                <w:bCs/>
+                <w:sz w:val="24"/>
+                <w:szCs w:val="24"/>
+              </w:rPr>
+              <w:t>-Registrazione</w:t>
             </w:r>
             <w:r>
               <w:rPr>
@@ -22057,7 +22295,27 @@
                 <w:sz w:val="24"/>
                 <w:szCs w:val="24"/>
               </w:rPr>
-              <w:t>TC_RFU1.1-Registrazione</w:t>
+              <w:t>TC_RFU1.</w:t>
+            </w:r>
+            <w:r>
+              <w:rPr>
+                <w:rFonts w:ascii="Century Gothic" w:hAnsi="Century Gothic"/>
+                <w:b/>
+                <w:bCs/>
+                <w:sz w:val="24"/>
+                <w:szCs w:val="24"/>
+              </w:rPr>
+              <w:t>2</w:t>
+            </w:r>
+            <w:r>
+              <w:rPr>
+                <w:rFonts w:ascii="Century Gothic" w:hAnsi="Century Gothic"/>
+                <w:b/>
+                <w:bCs/>
+                <w:sz w:val="24"/>
+                <w:szCs w:val="24"/>
+              </w:rPr>
+              <w:t>-Registrazione</w:t>
             </w:r>
             <w:r>
               <w:rPr>
@@ -23261,7 +23519,27 @@
                 <w:sz w:val="24"/>
                 <w:szCs w:val="24"/>
               </w:rPr>
-              <w:t>TC_RFU1.1-Registrazione</w:t>
+              <w:t>TC_RFU1.</w:t>
+            </w:r>
+            <w:r>
+              <w:rPr>
+                <w:rFonts w:ascii="Century Gothic" w:hAnsi="Century Gothic"/>
+                <w:b/>
+                <w:bCs/>
+                <w:sz w:val="24"/>
+                <w:szCs w:val="24"/>
+              </w:rPr>
+              <w:t>2</w:t>
+            </w:r>
+            <w:r>
+              <w:rPr>
+                <w:rFonts w:ascii="Century Gothic" w:hAnsi="Century Gothic"/>
+                <w:b/>
+                <w:bCs/>
+                <w:sz w:val="24"/>
+                <w:szCs w:val="24"/>
+              </w:rPr>
+              <w:t>-Registrazione</w:t>
             </w:r>
             <w:r>
               <w:rPr>
@@ -24473,7 +24751,27 @@
                 <w:sz w:val="24"/>
                 <w:szCs w:val="24"/>
               </w:rPr>
-              <w:t>TC_RFU1.1-Registrazione</w:t>
+              <w:t>TC_RFU1.</w:t>
+            </w:r>
+            <w:r>
+              <w:rPr>
+                <w:rFonts w:ascii="Century Gothic" w:hAnsi="Century Gothic"/>
+                <w:b/>
+                <w:bCs/>
+                <w:sz w:val="24"/>
+                <w:szCs w:val="24"/>
+              </w:rPr>
+              <w:t>2</w:t>
+            </w:r>
+            <w:r>
+              <w:rPr>
+                <w:rFonts w:ascii="Century Gothic" w:hAnsi="Century Gothic"/>
+                <w:b/>
+                <w:bCs/>
+                <w:sz w:val="24"/>
+                <w:szCs w:val="24"/>
+              </w:rPr>
+              <w:t>-Registrazione</w:t>
             </w:r>
             <w:r>
               <w:rPr>
@@ -25685,7 +25983,27 @@
                 <w:sz w:val="24"/>
                 <w:szCs w:val="24"/>
               </w:rPr>
-              <w:t>TC_RFU1.1-Registrazione</w:t>
+              <w:t>TC_RFU1.</w:t>
+            </w:r>
+            <w:r>
+              <w:rPr>
+                <w:rFonts w:ascii="Century Gothic" w:hAnsi="Century Gothic"/>
+                <w:b/>
+                <w:bCs/>
+                <w:sz w:val="24"/>
+                <w:szCs w:val="24"/>
+              </w:rPr>
+              <w:t>2</w:t>
+            </w:r>
+            <w:r>
+              <w:rPr>
+                <w:rFonts w:ascii="Century Gothic" w:hAnsi="Century Gothic"/>
+                <w:b/>
+                <w:bCs/>
+                <w:sz w:val="24"/>
+                <w:szCs w:val="24"/>
+              </w:rPr>
+              <w:t>-Registrazione</w:t>
             </w:r>
             <w:r>
               <w:rPr>
@@ -26897,7 +27215,27 @@
                 <w:sz w:val="24"/>
                 <w:szCs w:val="24"/>
               </w:rPr>
-              <w:t>TC_RFU1.1-Registrazione</w:t>
+              <w:t>TC_RFU1.</w:t>
+            </w:r>
+            <w:r>
+              <w:rPr>
+                <w:rFonts w:ascii="Century Gothic" w:hAnsi="Century Gothic"/>
+                <w:b/>
+                <w:bCs/>
+                <w:sz w:val="24"/>
+                <w:szCs w:val="24"/>
+              </w:rPr>
+              <w:t>2</w:t>
+            </w:r>
+            <w:r>
+              <w:rPr>
+                <w:rFonts w:ascii="Century Gothic" w:hAnsi="Century Gothic"/>
+                <w:b/>
+                <w:bCs/>
+                <w:sz w:val="24"/>
+                <w:szCs w:val="24"/>
+              </w:rPr>
+              <w:t>-Registrazione</w:t>
             </w:r>
             <w:r>
               <w:rPr>
@@ -28109,7 +28447,27 @@
                 <w:sz w:val="24"/>
                 <w:szCs w:val="24"/>
               </w:rPr>
-              <w:t>TC_RFU1.1-Registrazione</w:t>
+              <w:t>TC_RFU1.</w:t>
+            </w:r>
+            <w:r>
+              <w:rPr>
+                <w:rFonts w:ascii="Century Gothic" w:hAnsi="Century Gothic"/>
+                <w:b/>
+                <w:bCs/>
+                <w:sz w:val="24"/>
+                <w:szCs w:val="24"/>
+              </w:rPr>
+              <w:t>2</w:t>
+            </w:r>
+            <w:r>
+              <w:rPr>
+                <w:rFonts w:ascii="Century Gothic" w:hAnsi="Century Gothic"/>
+                <w:b/>
+                <w:bCs/>
+                <w:sz w:val="24"/>
+                <w:szCs w:val="24"/>
+              </w:rPr>
+              <w:t>-Registrazione</w:t>
             </w:r>
             <w:r>
               <w:rPr>
@@ -29321,7 +29679,27 @@
                 <w:sz w:val="24"/>
                 <w:szCs w:val="24"/>
               </w:rPr>
-              <w:t>TC_RFU1.1-Registrazione</w:t>
+              <w:t>TC_RFU1.</w:t>
+            </w:r>
+            <w:r>
+              <w:rPr>
+                <w:rFonts w:ascii="Century Gothic" w:hAnsi="Century Gothic"/>
+                <w:b/>
+                <w:bCs/>
+                <w:sz w:val="24"/>
+                <w:szCs w:val="24"/>
+              </w:rPr>
+              <w:t>2</w:t>
+            </w:r>
+            <w:r>
+              <w:rPr>
+                <w:rFonts w:ascii="Century Gothic" w:hAnsi="Century Gothic"/>
+                <w:b/>
+                <w:bCs/>
+                <w:sz w:val="24"/>
+                <w:szCs w:val="24"/>
+              </w:rPr>
+              <w:t>-Registrazione</w:t>
             </w:r>
             <w:r>
               <w:rPr>
@@ -30533,7 +30911,27 @@
                 <w:sz w:val="24"/>
                 <w:szCs w:val="24"/>
               </w:rPr>
-              <w:t>TC_RFU1.1-Registrazione</w:t>
+              <w:t>TC_RFU1.</w:t>
+            </w:r>
+            <w:r>
+              <w:rPr>
+                <w:rFonts w:ascii="Century Gothic" w:hAnsi="Century Gothic"/>
+                <w:b/>
+                <w:bCs/>
+                <w:sz w:val="24"/>
+                <w:szCs w:val="24"/>
+              </w:rPr>
+              <w:t>2</w:t>
+            </w:r>
+            <w:r>
+              <w:rPr>
+                <w:rFonts w:ascii="Century Gothic" w:hAnsi="Century Gothic"/>
+                <w:b/>
+                <w:bCs/>
+                <w:sz w:val="24"/>
+                <w:szCs w:val="24"/>
+              </w:rPr>
+              <w:t>-Registrazione</w:t>
             </w:r>
             <w:r>
               <w:rPr>
@@ -31745,7 +32143,27 @@
                 <w:sz w:val="24"/>
                 <w:szCs w:val="24"/>
               </w:rPr>
-              <w:t>TC_RFU1.1-Registrazione</w:t>
+              <w:t>TC_RFU1.</w:t>
+            </w:r>
+            <w:r>
+              <w:rPr>
+                <w:rFonts w:ascii="Century Gothic" w:hAnsi="Century Gothic"/>
+                <w:b/>
+                <w:bCs/>
+                <w:sz w:val="24"/>
+                <w:szCs w:val="24"/>
+              </w:rPr>
+              <w:t>2</w:t>
+            </w:r>
+            <w:r>
+              <w:rPr>
+                <w:rFonts w:ascii="Century Gothic" w:hAnsi="Century Gothic"/>
+                <w:b/>
+                <w:bCs/>
+                <w:sz w:val="24"/>
+                <w:szCs w:val="24"/>
+              </w:rPr>
+              <w:t>-Registrazione</w:t>
             </w:r>
             <w:r>
               <w:rPr>
@@ -32957,7 +33375,27 @@
                 <w:sz w:val="24"/>
                 <w:szCs w:val="24"/>
               </w:rPr>
-              <w:t>TC_RFU1.1-Registrazione</w:t>
+              <w:t>TC_RFU1.</w:t>
+            </w:r>
+            <w:r>
+              <w:rPr>
+                <w:rFonts w:ascii="Century Gothic" w:hAnsi="Century Gothic"/>
+                <w:b/>
+                <w:bCs/>
+                <w:sz w:val="24"/>
+                <w:szCs w:val="24"/>
+              </w:rPr>
+              <w:t>2</w:t>
+            </w:r>
+            <w:r>
+              <w:rPr>
+                <w:rFonts w:ascii="Century Gothic" w:hAnsi="Century Gothic"/>
+                <w:b/>
+                <w:bCs/>
+                <w:sz w:val="24"/>
+                <w:szCs w:val="24"/>
+              </w:rPr>
+              <w:t>-Registrazione</w:t>
             </w:r>
             <w:r>
               <w:rPr>
@@ -34169,7 +34607,27 @@
                 <w:sz w:val="24"/>
                 <w:szCs w:val="24"/>
               </w:rPr>
-              <w:t>TC_RFU1.1-Registrazione</w:t>
+              <w:t>TC_RFU1.</w:t>
+            </w:r>
+            <w:r>
+              <w:rPr>
+                <w:rFonts w:ascii="Century Gothic" w:hAnsi="Century Gothic"/>
+                <w:b/>
+                <w:bCs/>
+                <w:sz w:val="24"/>
+                <w:szCs w:val="24"/>
+              </w:rPr>
+              <w:t>2</w:t>
+            </w:r>
+            <w:r>
+              <w:rPr>
+                <w:rFonts w:ascii="Century Gothic" w:hAnsi="Century Gothic"/>
+                <w:b/>
+                <w:bCs/>
+                <w:sz w:val="24"/>
+                <w:szCs w:val="24"/>
+              </w:rPr>
+              <w:t>-Registrazione</w:t>
             </w:r>
             <w:r>
               <w:rPr>
@@ -35381,7 +35839,27 @@
                 <w:sz w:val="24"/>
                 <w:szCs w:val="24"/>
               </w:rPr>
-              <w:t>TC_RFU1.1-Registrazione</w:t>
+              <w:t>TC_RFU1.</w:t>
+            </w:r>
+            <w:r>
+              <w:rPr>
+                <w:rFonts w:ascii="Century Gothic" w:hAnsi="Century Gothic"/>
+                <w:b/>
+                <w:bCs/>
+                <w:sz w:val="24"/>
+                <w:szCs w:val="24"/>
+              </w:rPr>
+              <w:t>2</w:t>
+            </w:r>
+            <w:r>
+              <w:rPr>
+                <w:rFonts w:ascii="Century Gothic" w:hAnsi="Century Gothic"/>
+                <w:b/>
+                <w:bCs/>
+                <w:sz w:val="24"/>
+                <w:szCs w:val="24"/>
+              </w:rPr>
+              <w:t>-Registrazione</w:t>
             </w:r>
             <w:r>
               <w:rPr>
@@ -36593,7 +37071,27 @@
                 <w:sz w:val="24"/>
                 <w:szCs w:val="24"/>
               </w:rPr>
-              <w:t>TC_RFU1.1-Registrazione</w:t>
+              <w:t>TC_RFU1.</w:t>
+            </w:r>
+            <w:r>
+              <w:rPr>
+                <w:rFonts w:ascii="Century Gothic" w:hAnsi="Century Gothic"/>
+                <w:b/>
+                <w:bCs/>
+                <w:sz w:val="24"/>
+                <w:szCs w:val="24"/>
+              </w:rPr>
+              <w:t>2</w:t>
+            </w:r>
+            <w:r>
+              <w:rPr>
+                <w:rFonts w:ascii="Century Gothic" w:hAnsi="Century Gothic"/>
+                <w:b/>
+                <w:bCs/>
+                <w:sz w:val="24"/>
+                <w:szCs w:val="24"/>
+              </w:rPr>
+              <w:t>-Registrazione</w:t>
             </w:r>
             <w:r>
               <w:rPr>
@@ -37797,7 +38295,27 @@
                 <w:sz w:val="24"/>
                 <w:szCs w:val="24"/>
               </w:rPr>
-              <w:t>TC_RFU1.1-Registrazione</w:t>
+              <w:t>TC_RFU1.</w:t>
+            </w:r>
+            <w:r>
+              <w:rPr>
+                <w:rFonts w:ascii="Century Gothic" w:hAnsi="Century Gothic"/>
+                <w:b/>
+                <w:bCs/>
+                <w:sz w:val="24"/>
+                <w:szCs w:val="24"/>
+              </w:rPr>
+              <w:t>2</w:t>
+            </w:r>
+            <w:r>
+              <w:rPr>
+                <w:rFonts w:ascii="Century Gothic" w:hAnsi="Century Gothic"/>
+                <w:b/>
+                <w:bCs/>
+                <w:sz w:val="24"/>
+                <w:szCs w:val="24"/>
+              </w:rPr>
+              <w:t>-Registrazione</w:t>
             </w:r>
             <w:r>
               <w:rPr>
@@ -39025,7 +39543,27 @@
                 <w:sz w:val="24"/>
                 <w:szCs w:val="24"/>
               </w:rPr>
-              <w:t>TC_RFU1.1-Registrazione</w:t>
+              <w:t>TC_RFU1.</w:t>
+            </w:r>
+            <w:r>
+              <w:rPr>
+                <w:rFonts w:ascii="Century Gothic" w:hAnsi="Century Gothic"/>
+                <w:b/>
+                <w:bCs/>
+                <w:sz w:val="24"/>
+                <w:szCs w:val="24"/>
+              </w:rPr>
+              <w:t>2</w:t>
+            </w:r>
+            <w:r>
+              <w:rPr>
+                <w:rFonts w:ascii="Century Gothic" w:hAnsi="Century Gothic"/>
+                <w:b/>
+                <w:bCs/>
+                <w:sz w:val="24"/>
+                <w:szCs w:val="24"/>
+              </w:rPr>
+              <w:t>-Registrazione</w:t>
             </w:r>
             <w:r>
               <w:rPr>
@@ -40237,7 +40775,27 @@
                 <w:sz w:val="24"/>
                 <w:szCs w:val="24"/>
               </w:rPr>
-              <w:t>TC_RFU1.1-Registrazione</w:t>
+              <w:t>TC_RFU1.</w:t>
+            </w:r>
+            <w:r>
+              <w:rPr>
+                <w:rFonts w:ascii="Century Gothic" w:hAnsi="Century Gothic"/>
+                <w:b/>
+                <w:bCs/>
+                <w:sz w:val="24"/>
+                <w:szCs w:val="24"/>
+              </w:rPr>
+              <w:t>2</w:t>
+            </w:r>
+            <w:r>
+              <w:rPr>
+                <w:rFonts w:ascii="Century Gothic" w:hAnsi="Century Gothic"/>
+                <w:b/>
+                <w:bCs/>
+                <w:sz w:val="24"/>
+                <w:szCs w:val="24"/>
+              </w:rPr>
+              <w:t>-Registrazione</w:t>
             </w:r>
             <w:r>
               <w:rPr>
@@ -40249,6 +40807,8 @@
               </w:rPr>
               <w:t>Azienda</w:t>
             </w:r>
+            <w:bookmarkStart w:id="1" w:name="_GoBack"/>
+            <w:bookmarkEnd w:id="1"/>
             <w:r>
               <w:rPr>
                 <w:rFonts w:ascii="Century Gothic" w:hAnsi="Century Gothic"/>

</xml_diff>